<commit_message>
Add report and, new plots and SMOT and more
</commit_message>
<xml_diff>
--- a/Report/Capstone Reporting.docx
+++ b/Report/Capstone Reporting.docx
@@ -272,23 +272,7 @@
           <w:b/>
           <w:bCs/>
         </w:rPr>
-        <w:t xml:space="preserve">Create </w:t>
-      </w:r>
-      <w:proofErr w:type="spellStart"/>
-      <w:r>
-        <w:rPr>
-          <w:b/>
-          <w:bCs/>
-        </w:rPr>
-        <w:t>histplots</w:t>
-      </w:r>
-      <w:proofErr w:type="spellEnd"/>
-      <w:r>
-        <w:rPr>
-          <w:b/>
-          <w:bCs/>
-        </w:rPr>
-        <w:t xml:space="preserve"> comparison for features for attrition</w:t>
+        <w:t>Create histplots comparison for features for attrition</w:t>
       </w:r>
     </w:p>
     <w:p>
@@ -331,17 +315,8 @@
           <w:b/>
           <w:bCs/>
         </w:rPr>
-        <w:t xml:space="preserve">ontinue working for </w:t>
-      </w:r>
-      <w:proofErr w:type="spellStart"/>
-      <w:r>
-        <w:rPr>
-          <w:b/>
-          <w:bCs/>
-        </w:rPr>
-        <w:t>histplots</w:t>
-      </w:r>
-      <w:proofErr w:type="spellEnd"/>
+        <w:t>ontinue working for histplots</w:t>
+      </w:r>
     </w:p>
     <w:p>
       <w:pPr>
@@ -431,17 +406,8 @@
           <w:b/>
           <w:bCs/>
         </w:rPr>
-        <w:t xml:space="preserve">NAN plot for </w:t>
-      </w:r>
-      <w:proofErr w:type="spellStart"/>
-      <w:r>
-        <w:rPr>
-          <w:b/>
-          <w:bCs/>
-        </w:rPr>
-        <w:t>dataframe</w:t>
-      </w:r>
-      <w:proofErr w:type="spellEnd"/>
+        <w:t>NAN plot for dataframe</w:t>
+      </w:r>
     </w:p>
     <w:p>
       <w:pPr>
@@ -622,136 +588,68 @@
           <w:b/>
           <w:bCs/>
         </w:rPr>
-        <w:t xml:space="preserve">Function applies </w:t>
-      </w:r>
-      <w:proofErr w:type="spellStart"/>
-      <w:r>
-        <w:rPr>
-          <w:b/>
-          <w:bCs/>
-        </w:rPr>
-        <w:t>onehot</w:t>
-      </w:r>
-      <w:proofErr w:type="spellEnd"/>
-      <w:r>
-        <w:rPr>
-          <w:b/>
-          <w:bCs/>
-        </w:rPr>
-        <w:t xml:space="preserve"> encoder to object </w:t>
-      </w:r>
-      <w:proofErr w:type="spellStart"/>
-      <w:r>
-        <w:rPr>
-          <w:b/>
-          <w:bCs/>
-        </w:rPr>
-        <w:t>dtypes</w:t>
-      </w:r>
-      <w:proofErr w:type="spellEnd"/>
-    </w:p>
-    <w:p>
-      <w:pPr>
-        <w:pStyle w:val="ListParagraph"/>
-        <w:numPr>
-          <w:ilvl w:val="2"/>
-          <w:numId w:val="4"/>
-        </w:numPr>
-        <w:rPr>
-          <w:b/>
-          <w:bCs/>
-        </w:rPr>
-      </w:pPr>
-      <w:proofErr w:type="spellStart"/>
-      <w:r>
-        <w:rPr>
-          <w:b/>
-          <w:bCs/>
-        </w:rPr>
-        <w:t>LabelBinarizer</w:t>
-      </w:r>
-      <w:proofErr w:type="spellEnd"/>
-      <w:r>
-        <w:rPr>
-          <w:b/>
-          <w:bCs/>
-        </w:rPr>
-        <w:t xml:space="preserve"> to feature attrition</w:t>
-      </w:r>
-    </w:p>
-    <w:p>
-      <w:pPr>
-        <w:pStyle w:val="ListParagraph"/>
-        <w:numPr>
-          <w:ilvl w:val="2"/>
-          <w:numId w:val="4"/>
-        </w:numPr>
-        <w:rPr>
-          <w:b/>
-          <w:bCs/>
-        </w:rPr>
-      </w:pPr>
-      <w:r>
-        <w:rPr>
-          <w:b/>
-          <w:bCs/>
-        </w:rPr>
-        <w:t xml:space="preserve">Set up </w:t>
-      </w:r>
-      <w:proofErr w:type="spellStart"/>
-      <w:r>
-        <w:rPr>
-          <w:b/>
-          <w:bCs/>
-        </w:rPr>
-        <w:t>DecisionTreeClassifier</w:t>
-      </w:r>
-      <w:proofErr w:type="spellEnd"/>
-    </w:p>
-    <w:p>
-      <w:pPr>
-        <w:pStyle w:val="ListParagraph"/>
-        <w:numPr>
-          <w:ilvl w:val="2"/>
-          <w:numId w:val="4"/>
-        </w:numPr>
-        <w:rPr>
-          <w:b/>
-          <w:bCs/>
-        </w:rPr>
-      </w:pPr>
-      <w:r>
-        <w:rPr>
-          <w:b/>
-          <w:bCs/>
-        </w:rPr>
-        <w:t xml:space="preserve">Test accuracy, </w:t>
-      </w:r>
-      <w:proofErr w:type="spellStart"/>
-      <w:r>
-        <w:rPr>
-          <w:b/>
-          <w:bCs/>
-        </w:rPr>
-        <w:t>class_report</w:t>
-      </w:r>
-      <w:proofErr w:type="spellEnd"/>
-      <w:r>
-        <w:rPr>
-          <w:b/>
-          <w:bCs/>
-        </w:rPr>
-        <w:t xml:space="preserve">, confusion train and test for </w:t>
-      </w:r>
-      <w:proofErr w:type="spellStart"/>
-      <w:r>
-        <w:rPr>
-          <w:b/>
-          <w:bCs/>
-        </w:rPr>
-        <w:t>DecisionTree</w:t>
-      </w:r>
-      <w:proofErr w:type="spellEnd"/>
+        <w:t>Function applies onehot encoder to object dtypes</w:t>
+      </w:r>
+    </w:p>
+    <w:p>
+      <w:pPr>
+        <w:pStyle w:val="ListParagraph"/>
+        <w:numPr>
+          <w:ilvl w:val="2"/>
+          <w:numId w:val="4"/>
+        </w:numPr>
+        <w:rPr>
+          <w:b/>
+          <w:bCs/>
+        </w:rPr>
+      </w:pPr>
+      <w:r>
+        <w:rPr>
+          <w:b/>
+          <w:bCs/>
+        </w:rPr>
+        <w:t>LabelBinarizer to feature attrition</w:t>
+      </w:r>
+    </w:p>
+    <w:p>
+      <w:pPr>
+        <w:pStyle w:val="ListParagraph"/>
+        <w:numPr>
+          <w:ilvl w:val="2"/>
+          <w:numId w:val="4"/>
+        </w:numPr>
+        <w:rPr>
+          <w:b/>
+          <w:bCs/>
+        </w:rPr>
+      </w:pPr>
+      <w:r>
+        <w:rPr>
+          <w:b/>
+          <w:bCs/>
+        </w:rPr>
+        <w:t>Set up DecisionTreeClassifier</w:t>
+      </w:r>
+    </w:p>
+    <w:p>
+      <w:pPr>
+        <w:pStyle w:val="ListParagraph"/>
+        <w:numPr>
+          <w:ilvl w:val="2"/>
+          <w:numId w:val="4"/>
+        </w:numPr>
+        <w:rPr>
+          <w:b/>
+          <w:bCs/>
+        </w:rPr>
+      </w:pPr>
+      <w:r>
+        <w:rPr>
+          <w:b/>
+          <w:bCs/>
+        </w:rPr>
+        <w:t>Test accuracy, class_report, confusion train and test for DecisionTree</w:t>
+      </w:r>
     </w:p>
     <w:p>
       <w:pPr>
@@ -777,17 +675,8 @@
           <w:b/>
           <w:bCs/>
         </w:rPr>
-        <w:t xml:space="preserve"> AdaBoost with </w:t>
-      </w:r>
-      <w:proofErr w:type="spellStart"/>
-      <w:r>
-        <w:rPr>
-          <w:b/>
-          <w:bCs/>
-        </w:rPr>
-        <w:t>xgboost</w:t>
-      </w:r>
-      <w:proofErr w:type="spellEnd"/>
+        <w:t xml:space="preserve"> AdaBoost with xgboost</w:t>
+      </w:r>
     </w:p>
     <w:p>
       <w:pPr>
@@ -829,17 +718,8 @@
           <w:b/>
           <w:bCs/>
         </w:rPr>
-        <w:t xml:space="preserve"> AdaBoost with </w:t>
-      </w:r>
-      <w:proofErr w:type="spellStart"/>
-      <w:r>
-        <w:rPr>
-          <w:b/>
-          <w:bCs/>
-        </w:rPr>
-        <w:t>xgboost</w:t>
-      </w:r>
-      <w:proofErr w:type="spellEnd"/>
+        <w:t xml:space="preserve"> AdaBoost with xgboost</w:t>
+      </w:r>
       <w:r>
         <w:rPr>
           <w:b/>
@@ -1383,81 +1263,47 @@
           <w:b/>
           <w:bCs/>
         </w:rPr>
-        <w:t xml:space="preserve">Implement </w:t>
-      </w:r>
-      <w:proofErr w:type="spellStart"/>
-      <w:r>
-        <w:rPr>
-          <w:b/>
-          <w:bCs/>
-        </w:rPr>
-        <w:t>RandomForest</w:t>
-      </w:r>
-      <w:proofErr w:type="spellEnd"/>
-      <w:r>
-        <w:rPr>
-          <w:b/>
-          <w:bCs/>
-        </w:rPr>
-        <w:t xml:space="preserve"> and Bagging with ensemble</w:t>
-      </w:r>
-    </w:p>
-    <w:p>
-      <w:pPr>
-        <w:pStyle w:val="ListParagraph"/>
-        <w:numPr>
-          <w:ilvl w:val="2"/>
-          <w:numId w:val="4"/>
-        </w:numPr>
-        <w:rPr>
-          <w:b/>
-          <w:bCs/>
-        </w:rPr>
-      </w:pPr>
-      <w:r>
-        <w:rPr>
-          <w:b/>
-          <w:bCs/>
-        </w:rPr>
-        <w:t xml:space="preserve">Plot most important features with </w:t>
-      </w:r>
-      <w:proofErr w:type="spellStart"/>
-      <w:r>
-        <w:rPr>
-          <w:b/>
-          <w:bCs/>
-        </w:rPr>
-        <w:t>RandomForest</w:t>
-      </w:r>
-      <w:proofErr w:type="spellEnd"/>
-    </w:p>
-    <w:p>
-      <w:pPr>
-        <w:pStyle w:val="ListParagraph"/>
-        <w:numPr>
-          <w:ilvl w:val="2"/>
-          <w:numId w:val="4"/>
-        </w:numPr>
-        <w:rPr>
-          <w:b/>
-          <w:bCs/>
-        </w:rPr>
-      </w:pPr>
-      <w:proofErr w:type="spellStart"/>
-      <w:r>
-        <w:rPr>
-          <w:b/>
-          <w:bCs/>
-        </w:rPr>
-        <w:t>Xgboots</w:t>
-      </w:r>
-      <w:proofErr w:type="spellEnd"/>
-      <w:r>
-        <w:rPr>
-          <w:b/>
-          <w:bCs/>
-        </w:rPr>
-        <w:t xml:space="preserve"> and Gradient Boosting classifiers</w:t>
+        <w:t>Implement RandomForest and Bagging with ensemble</w:t>
+      </w:r>
+    </w:p>
+    <w:p>
+      <w:pPr>
+        <w:pStyle w:val="ListParagraph"/>
+        <w:numPr>
+          <w:ilvl w:val="2"/>
+          <w:numId w:val="4"/>
+        </w:numPr>
+        <w:rPr>
+          <w:b/>
+          <w:bCs/>
+        </w:rPr>
+      </w:pPr>
+      <w:r>
+        <w:rPr>
+          <w:b/>
+          <w:bCs/>
+        </w:rPr>
+        <w:t>Plot most important features with RandomForest</w:t>
+      </w:r>
+    </w:p>
+    <w:p>
+      <w:pPr>
+        <w:pStyle w:val="ListParagraph"/>
+        <w:numPr>
+          <w:ilvl w:val="2"/>
+          <w:numId w:val="4"/>
+        </w:numPr>
+        <w:rPr>
+          <w:b/>
+          <w:bCs/>
+        </w:rPr>
+      </w:pPr>
+      <w:r>
+        <w:rPr>
+          <w:b/>
+          <w:bCs/>
+        </w:rPr>
+        <w:t>Xgboots and Gradient Boosting classifiers</w:t>
       </w:r>
     </w:p>
     <w:p>
@@ -1528,31 +1374,13 @@
           <w:bCs/>
         </w:rPr>
       </w:pPr>
-      <w:proofErr w:type="spellStart"/>
-      <w:r>
-        <w:rPr>
-          <w:b/>
-          <w:bCs/>
-        </w:rPr>
-        <w:t>GridSearch</w:t>
-      </w:r>
-      <w:proofErr w:type="spellEnd"/>
-      <w:r>
-        <w:rPr>
-          <w:b/>
-          <w:bCs/>
-        </w:rPr>
-        <w:t xml:space="preserve"> for </w:t>
-      </w:r>
-      <w:proofErr w:type="spellStart"/>
-      <w:r>
-        <w:rPr>
-          <w:b/>
-          <w:bCs/>
-        </w:rPr>
-        <w:t>DecisionTree</w:t>
-      </w:r>
-      <w:proofErr w:type="spellEnd"/>
+      <w:r>
+        <w:rPr>
+          <w:b/>
+          <w:bCs/>
+        </w:rPr>
+        <w:t>GridSearch for DecisionTree</w:t>
+      </w:r>
     </w:p>
     <w:p>
       <w:pPr>
@@ -1591,23 +1419,7 @@
           <w:b/>
           <w:bCs/>
         </w:rPr>
-        <w:t xml:space="preserve">Studying AdaBoost with </w:t>
-      </w:r>
-      <w:proofErr w:type="spellStart"/>
-      <w:r>
-        <w:rPr>
-          <w:b/>
-          <w:bCs/>
-        </w:rPr>
-        <w:t>xgboost</w:t>
-      </w:r>
-      <w:proofErr w:type="spellEnd"/>
-      <w:r>
-        <w:rPr>
-          <w:b/>
-          <w:bCs/>
-        </w:rPr>
-        <w:t>?</w:t>
+        <w:t>Studying AdaBoost with xgboost?</w:t>
       </w:r>
     </w:p>
     <w:p>
@@ -1670,6 +1482,786 @@
         </w:rPr>
         <w:t xml:space="preserve"> in one single test</w:t>
       </w:r>
+    </w:p>
+    <w:p/>
+    <w:p/>
+    <w:p/>
+    <w:p/>
+    <w:p/>
+    <w:p/>
+    <w:p/>
+    <w:p>
+      <w:pPr>
+        <w:rPr>
+          <w:b/>
+          <w:bCs/>
+          <w:sz w:val="36"/>
+          <w:szCs w:val="36"/>
+        </w:rPr>
+      </w:pPr>
+      <w:r>
+        <w:rPr>
+          <w:b/>
+          <w:bCs/>
+          <w:sz w:val="36"/>
+          <w:szCs w:val="36"/>
+        </w:rPr>
+        <w:lastRenderedPageBreak/>
+        <w:t>Date: 12/</w:t>
+      </w:r>
+      <w:r>
+        <w:rPr>
+          <w:b/>
+          <w:bCs/>
+          <w:sz w:val="36"/>
+          <w:szCs w:val="36"/>
+        </w:rPr>
+        <w:t>8</w:t>
+      </w:r>
+      <w:r>
+        <w:rPr>
+          <w:b/>
+          <w:bCs/>
+          <w:sz w:val="36"/>
+          <w:szCs w:val="36"/>
+        </w:rPr>
+        <w:t>/21</w:t>
+      </w:r>
+    </w:p>
+    <w:p>
+      <w:pPr>
+        <w:rPr>
+          <w:b/>
+          <w:bCs/>
+          <w:sz w:val="36"/>
+          <w:szCs w:val="36"/>
+        </w:rPr>
+      </w:pPr>
+      <w:r>
+        <w:rPr>
+          <w:b/>
+          <w:bCs/>
+          <w:sz w:val="36"/>
+          <w:szCs w:val="36"/>
+        </w:rPr>
+        <w:t xml:space="preserve">Team Name: </w:t>
+      </w:r>
+      <w:r>
+        <w:rPr>
+          <w:rFonts w:ascii="Arial" w:hAnsi="Arial" w:cs="Arial"/>
+          <w:color w:val="000000"/>
+          <w:sz w:val="28"/>
+          <w:szCs w:val="28"/>
+          <w:shd w:val="clear" w:color="auto" w:fill="FFFFFF"/>
+        </w:rPr>
+        <w:t>Grumpy Grinches</w:t>
+      </w:r>
+    </w:p>
+    <w:p>
+      <w:pPr>
+        <w:rPr>
+          <w:b/>
+          <w:bCs/>
+          <w:sz w:val="36"/>
+          <w:szCs w:val="36"/>
+        </w:rPr>
+      </w:pPr>
+      <w:r>
+        <w:rPr>
+          <w:b/>
+          <w:bCs/>
+          <w:sz w:val="36"/>
+          <w:szCs w:val="36"/>
+        </w:rPr>
+        <w:t>Leader Name: Cesar O</w:t>
+      </w:r>
+    </w:p>
+    <w:p>
+      <w:pPr>
+        <w:jc w:val="center"/>
+        <w:rPr>
+          <w:b/>
+          <w:bCs/>
+          <w:sz w:val="32"/>
+          <w:szCs w:val="32"/>
+        </w:rPr>
+      </w:pPr>
+      <w:r>
+        <w:rPr>
+          <w:rFonts w:ascii="Arial" w:hAnsi="Arial" w:cs="Arial"/>
+          <w:color w:val="000000"/>
+          <w:sz w:val="32"/>
+          <w:szCs w:val="32"/>
+          <w:shd w:val="clear" w:color="auto" w:fill="FFFFFF"/>
+        </w:rPr>
+        <w:t>HR</w:t>
+      </w:r>
+      <w:r>
+        <w:rPr>
+          <w:rFonts w:ascii="Arial" w:hAnsi="Arial" w:cs="Arial"/>
+          <w:color w:val="000000"/>
+          <w:sz w:val="32"/>
+          <w:szCs w:val="32"/>
+          <w:shd w:val="clear" w:color="auto" w:fill="FFFFFF"/>
+        </w:rPr>
+        <w:t xml:space="preserve"> Attrition &amp; Performance</w:t>
+      </w:r>
+    </w:p>
+    <w:p>
+      <w:pPr>
+        <w:rPr>
+          <w:b/>
+          <w:bCs/>
+        </w:rPr>
+      </w:pPr>
+      <w:r>
+        <w:rPr>
+          <w:b/>
+          <w:bCs/>
+        </w:rPr>
+        <w:t>Daily Goal:</w:t>
+      </w:r>
+    </w:p>
+    <w:p>
+      <w:pPr>
+        <w:rPr>
+          <w:b/>
+          <w:bCs/>
+        </w:rPr>
+      </w:pPr>
+    </w:p>
+    <w:p>
+      <w:pPr>
+        <w:rPr>
+          <w:b/>
+          <w:bCs/>
+        </w:rPr>
+      </w:pPr>
+      <w:r>
+        <w:rPr>
+          <w:b/>
+          <w:bCs/>
+        </w:rPr>
+        <w:t xml:space="preserve">Clearly state your objectives </w:t>
+      </w:r>
+      <w:r>
+        <w:rPr>
+          <w:b/>
+          <w:bCs/>
+        </w:rPr>
+        <w:t xml:space="preserve">for </w:t>
+      </w:r>
+      <w:r>
+        <w:rPr>
+          <w:b/>
+          <w:bCs/>
+        </w:rPr>
+        <w:t>the day in 3-6 sentences.</w:t>
+      </w:r>
+    </w:p>
+    <w:p>
+      <w:pPr>
+        <w:rPr>
+          <w:b/>
+          <w:bCs/>
+        </w:rPr>
+      </w:pPr>
+    </w:p>
+    <w:p>
+      <w:pPr>
+        <w:rPr>
+          <w:b/>
+          <w:bCs/>
+        </w:rPr>
+      </w:pPr>
+      <w:r>
+        <w:rPr>
+          <w:b/>
+          <w:bCs/>
+        </w:rPr>
+        <w:t>Member Name:</w:t>
+      </w:r>
+      <w:r>
+        <w:rPr>
+          <w:b/>
+          <w:bCs/>
+        </w:rPr>
+        <w:t xml:space="preserve"> Megan </w:t>
+      </w:r>
+    </w:p>
+    <w:p>
+      <w:pPr>
+        <w:pStyle w:val="ListParagraph"/>
+        <w:rPr>
+          <w:b/>
+          <w:bCs/>
+        </w:rPr>
+      </w:pPr>
+      <w:r>
+        <w:rPr>
+          <w:b/>
+          <w:bCs/>
+        </w:rPr>
+        <w:t xml:space="preserve">Done: </w:t>
+      </w:r>
+    </w:p>
+    <w:p>
+      <w:pPr>
+        <w:pStyle w:val="ListParagraph"/>
+        <w:numPr>
+          <w:ilvl w:val="2"/>
+          <w:numId w:val="4"/>
+        </w:numPr>
+        <w:rPr>
+          <w:b/>
+          <w:bCs/>
+        </w:rPr>
+      </w:pPr>
+      <w:r>
+        <w:rPr>
+          <w:b/>
+          <w:bCs/>
+        </w:rPr>
+        <w:t>Investigate residual analysis (for regression)</w:t>
+      </w:r>
+    </w:p>
+    <w:p>
+      <w:pPr>
+        <w:pStyle w:val="ListParagraph"/>
+        <w:rPr>
+          <w:b/>
+          <w:bCs/>
+        </w:rPr>
+      </w:pPr>
+      <w:r>
+        <w:rPr>
+          <w:b/>
+          <w:bCs/>
+        </w:rPr>
+        <w:t xml:space="preserve">To-Do: </w:t>
+      </w:r>
+    </w:p>
+    <w:p>
+      <w:pPr>
+        <w:pStyle w:val="ListParagraph"/>
+        <w:numPr>
+          <w:ilvl w:val="2"/>
+          <w:numId w:val="4"/>
+        </w:numPr>
+        <w:rPr>
+          <w:b/>
+          <w:bCs/>
+        </w:rPr>
+      </w:pPr>
+    </w:p>
+    <w:p>
+      <w:pPr>
+        <w:rPr>
+          <w:b/>
+          <w:bCs/>
+        </w:rPr>
+      </w:pPr>
+      <w:r>
+        <w:rPr>
+          <w:b/>
+          <w:bCs/>
+        </w:rPr>
+        <w:t>Member Name:</w:t>
+      </w:r>
+      <w:r>
+        <w:rPr>
+          <w:b/>
+          <w:bCs/>
+        </w:rPr>
+        <w:t xml:space="preserve"> Johan </w:t>
+      </w:r>
+    </w:p>
+    <w:p>
+      <w:pPr>
+        <w:pStyle w:val="ListParagraph"/>
+        <w:rPr>
+          <w:b/>
+          <w:bCs/>
+        </w:rPr>
+      </w:pPr>
+      <w:r>
+        <w:rPr>
+          <w:b/>
+          <w:bCs/>
+        </w:rPr>
+        <w:t xml:space="preserve">Done: </w:t>
+      </w:r>
+    </w:p>
+    <w:p>
+      <w:pPr>
+        <w:pStyle w:val="ListParagraph"/>
+        <w:numPr>
+          <w:ilvl w:val="2"/>
+          <w:numId w:val="4"/>
+        </w:numPr>
+        <w:rPr>
+          <w:b/>
+          <w:bCs/>
+        </w:rPr>
+      </w:pPr>
+      <w:r>
+        <w:rPr>
+          <w:b/>
+          <w:bCs/>
+        </w:rPr>
+        <w:t>Investigate ensemble</w:t>
+      </w:r>
+    </w:p>
+    <w:p>
+      <w:pPr>
+        <w:pStyle w:val="ListParagraph"/>
+        <w:rPr>
+          <w:b/>
+          <w:bCs/>
+        </w:rPr>
+      </w:pPr>
+      <w:r>
+        <w:rPr>
+          <w:b/>
+          <w:bCs/>
+        </w:rPr>
+        <w:t xml:space="preserve">To-Do: </w:t>
+      </w:r>
+    </w:p>
+    <w:p>
+      <w:pPr>
+        <w:pStyle w:val="ListParagraph"/>
+        <w:numPr>
+          <w:ilvl w:val="2"/>
+          <w:numId w:val="4"/>
+        </w:numPr>
+        <w:rPr>
+          <w:b/>
+          <w:bCs/>
+        </w:rPr>
+      </w:pPr>
+    </w:p>
+    <w:p>
+      <w:pPr>
+        <w:pStyle w:val="ListParagraph"/>
+        <w:ind w:left="2160"/>
+        <w:rPr>
+          <w:b/>
+          <w:bCs/>
+        </w:rPr>
+      </w:pPr>
+    </w:p>
+    <w:p>
+      <w:pPr>
+        <w:rPr>
+          <w:b/>
+          <w:bCs/>
+        </w:rPr>
+      </w:pPr>
+      <w:r>
+        <w:rPr>
+          <w:b/>
+          <w:bCs/>
+        </w:rPr>
+        <w:t>Member Name:</w:t>
+      </w:r>
+      <w:r>
+        <w:rPr>
+          <w:b/>
+          <w:bCs/>
+        </w:rPr>
+        <w:t xml:space="preserve"> César</w:t>
+      </w:r>
+    </w:p>
+    <w:p>
+      <w:pPr>
+        <w:pStyle w:val="ListParagraph"/>
+        <w:rPr>
+          <w:b/>
+          <w:bCs/>
+        </w:rPr>
+      </w:pPr>
+      <w:r>
+        <w:rPr>
+          <w:b/>
+          <w:bCs/>
+        </w:rPr>
+        <w:t xml:space="preserve">Done: </w:t>
+      </w:r>
+    </w:p>
+    <w:p>
+      <w:pPr>
+        <w:pStyle w:val="ListParagraph"/>
+        <w:numPr>
+          <w:ilvl w:val="2"/>
+          <w:numId w:val="4"/>
+        </w:numPr>
+        <w:rPr>
+          <w:b/>
+          <w:bCs/>
+        </w:rPr>
+      </w:pPr>
+      <w:r>
+        <w:rPr>
+          <w:b/>
+          <w:bCs/>
+        </w:rPr>
+        <w:t>Scatterplot and histplot attrition</w:t>
+      </w:r>
+    </w:p>
+    <w:p>
+      <w:pPr>
+        <w:pStyle w:val="ListParagraph"/>
+        <w:numPr>
+          <w:ilvl w:val="2"/>
+          <w:numId w:val="4"/>
+        </w:numPr>
+        <w:rPr>
+          <w:b/>
+          <w:bCs/>
+        </w:rPr>
+      </w:pPr>
+      <w:r>
+        <w:rPr>
+          <w:b/>
+          <w:bCs/>
+        </w:rPr>
+        <w:t>Barplot by gender</w:t>
+      </w:r>
+    </w:p>
+    <w:p>
+      <w:pPr>
+        <w:pStyle w:val="ListParagraph"/>
+        <w:numPr>
+          <w:ilvl w:val="2"/>
+          <w:numId w:val="4"/>
+        </w:numPr>
+        <w:rPr>
+          <w:b/>
+          <w:bCs/>
+        </w:rPr>
+      </w:pPr>
+      <w:r>
+        <w:rPr>
+          <w:b/>
+          <w:bCs/>
+        </w:rPr>
+        <w:t>Barplots department, overtime, jobinvolment and performance rate</w:t>
+      </w:r>
+    </w:p>
+    <w:p>
+      <w:pPr>
+        <w:pStyle w:val="ListParagraph"/>
+        <w:numPr>
+          <w:ilvl w:val="2"/>
+          <w:numId w:val="4"/>
+        </w:numPr>
+        <w:rPr>
+          <w:b/>
+          <w:bCs/>
+        </w:rPr>
+      </w:pPr>
+      <w:r>
+        <w:rPr>
+          <w:b/>
+          <w:bCs/>
+        </w:rPr>
+        <w:t>Boxplot outliers</w:t>
+      </w:r>
+    </w:p>
+    <w:p>
+      <w:pPr>
+        <w:pStyle w:val="ListParagraph"/>
+        <w:numPr>
+          <w:ilvl w:val="2"/>
+          <w:numId w:val="4"/>
+        </w:numPr>
+        <w:rPr>
+          <w:b/>
+          <w:bCs/>
+        </w:rPr>
+      </w:pPr>
+      <w:r>
+        <w:rPr>
+          <w:b/>
+          <w:bCs/>
+        </w:rPr>
+        <w:t>Barplot features weight more</w:t>
+      </w:r>
+    </w:p>
+    <w:p>
+      <w:pPr>
+        <w:pStyle w:val="ListParagraph"/>
+        <w:numPr>
+          <w:ilvl w:val="2"/>
+          <w:numId w:val="4"/>
+        </w:numPr>
+        <w:rPr>
+          <w:b/>
+          <w:bCs/>
+        </w:rPr>
+      </w:pPr>
+      <w:r>
+        <w:rPr>
+          <w:b/>
+          <w:bCs/>
+        </w:rPr>
+        <w:t>SMOT</w:t>
+      </w:r>
+    </w:p>
+    <w:p>
+      <w:pPr>
+        <w:pStyle w:val="ListParagraph"/>
+        <w:rPr>
+          <w:b/>
+          <w:bCs/>
+        </w:rPr>
+      </w:pPr>
+      <w:r>
+        <w:rPr>
+          <w:b/>
+          <w:bCs/>
+        </w:rPr>
+        <w:t xml:space="preserve">To-Do: </w:t>
+      </w:r>
+    </w:p>
+    <w:p>
+      <w:pPr>
+        <w:pStyle w:val="ListParagraph"/>
+        <w:numPr>
+          <w:ilvl w:val="2"/>
+          <w:numId w:val="4"/>
+        </w:numPr>
+        <w:rPr>
+          <w:b/>
+          <w:bCs/>
+        </w:rPr>
+      </w:pPr>
+      <w:r>
+        <w:rPr>
+          <w:b/>
+          <w:bCs/>
+        </w:rPr>
+        <w:t xml:space="preserve">Fix </w:t>
+      </w:r>
+      <w:r>
+        <w:rPr>
+          <w:b/>
+          <w:bCs/>
+        </w:rPr>
+        <w:t>TPOT</w:t>
+      </w:r>
+    </w:p>
+    <w:p>
+      <w:pPr>
+        <w:pStyle w:val="ListParagraph"/>
+        <w:numPr>
+          <w:ilvl w:val="2"/>
+          <w:numId w:val="4"/>
+        </w:numPr>
+        <w:rPr>
+          <w:b/>
+          <w:bCs/>
+        </w:rPr>
+      </w:pPr>
+      <w:r>
+        <w:rPr>
+          <w:b/>
+          <w:bCs/>
+        </w:rPr>
+        <w:t>Plot tree with graphviz</w:t>
+      </w:r>
+    </w:p>
+    <w:p>
+      <w:pPr>
+        <w:pStyle w:val="ListParagraph"/>
+        <w:numPr>
+          <w:ilvl w:val="2"/>
+          <w:numId w:val="4"/>
+        </w:numPr>
+        <w:rPr>
+          <w:b/>
+          <w:bCs/>
+        </w:rPr>
+      </w:pPr>
+      <w:r>
+        <w:rPr>
+          <w:b/>
+          <w:bCs/>
+        </w:rPr>
+        <w:t>Remove outliers</w:t>
+      </w:r>
+    </w:p>
+    <w:p>
+      <w:pPr>
+        <w:pStyle w:val="ListParagraph"/>
+        <w:numPr>
+          <w:ilvl w:val="2"/>
+          <w:numId w:val="4"/>
+        </w:numPr>
+        <w:rPr>
+          <w:b/>
+          <w:bCs/>
+        </w:rPr>
+      </w:pPr>
+      <w:r>
+        <w:rPr>
+          <w:b/>
+          <w:bCs/>
+        </w:rPr>
+        <w:t>Fix gxboots</w:t>
+      </w:r>
+    </w:p>
+    <w:p>
+      <w:pPr>
+        <w:pStyle w:val="ListParagraph"/>
+        <w:numPr>
+          <w:ilvl w:val="2"/>
+          <w:numId w:val="4"/>
+        </w:numPr>
+        <w:rPr>
+          <w:b/>
+          <w:bCs/>
+        </w:rPr>
+      </w:pPr>
+      <w:r>
+        <w:rPr>
+          <w:b/>
+          <w:bCs/>
+        </w:rPr>
+        <w:t>Power porint presentation</w:t>
+      </w:r>
+    </w:p>
+    <w:p>
+      <w:pPr>
+        <w:pStyle w:val="ListParagraph"/>
+        <w:numPr>
+          <w:ilvl w:val="2"/>
+          <w:numId w:val="4"/>
+        </w:numPr>
+        <w:rPr>
+          <w:b/>
+          <w:bCs/>
+        </w:rPr>
+      </w:pPr>
+      <w:r>
+        <w:rPr>
+          <w:b/>
+          <w:bCs/>
+        </w:rPr>
+        <w:t>Understanding e</w:t>
+      </w:r>
+      <w:r>
+        <w:rPr>
+          <w:b/>
+          <w:bCs/>
+        </w:rPr>
+        <w:t>nsemble of ensemble</w:t>
+      </w:r>
+    </w:p>
+    <w:p>
+      <w:pPr>
+        <w:pStyle w:val="ListParagraph"/>
+        <w:numPr>
+          <w:ilvl w:val="2"/>
+          <w:numId w:val="4"/>
+        </w:numPr>
+        <w:rPr>
+          <w:b/>
+          <w:bCs/>
+        </w:rPr>
+      </w:pPr>
+      <w:r>
+        <w:rPr>
+          <w:b/>
+          <w:bCs/>
+        </w:rPr>
+        <w:t>GridSearch for DecisionTree</w:t>
+      </w:r>
+    </w:p>
+    <w:p>
+      <w:pPr>
+        <w:pStyle w:val="ListParagraph"/>
+        <w:numPr>
+          <w:ilvl w:val="2"/>
+          <w:numId w:val="4"/>
+        </w:numPr>
+        <w:rPr>
+          <w:b/>
+          <w:bCs/>
+        </w:rPr>
+      </w:pPr>
+      <w:r>
+        <w:rPr>
+          <w:b/>
+          <w:bCs/>
+        </w:rPr>
+        <w:t>Still play</w:t>
+      </w:r>
+      <w:r>
+        <w:rPr>
+          <w:b/>
+          <w:bCs/>
+        </w:rPr>
+        <w:t xml:space="preserve"> with different hyperparameters</w:t>
+      </w:r>
+    </w:p>
+    <w:p>
+      <w:pPr>
+        <w:pStyle w:val="ListParagraph"/>
+        <w:numPr>
+          <w:ilvl w:val="2"/>
+          <w:numId w:val="4"/>
+        </w:numPr>
+        <w:rPr>
+          <w:b/>
+          <w:bCs/>
+        </w:rPr>
+      </w:pPr>
+      <w:r>
+        <w:rPr>
+          <w:b/>
+          <w:bCs/>
+        </w:rPr>
+        <w:t xml:space="preserve">Still </w:t>
+      </w:r>
+      <w:r>
+        <w:rPr>
+          <w:b/>
+          <w:bCs/>
+        </w:rPr>
+        <w:t>Organize models in one single test</w:t>
+      </w:r>
+    </w:p>
+    <w:p>
+      <w:pPr>
+        <w:pStyle w:val="ListParagraph"/>
+        <w:numPr>
+          <w:ilvl w:val="2"/>
+          <w:numId w:val="4"/>
+        </w:numPr>
+        <w:rPr>
+          <w:b/>
+          <w:bCs/>
+        </w:rPr>
+      </w:pPr>
+      <w:r>
+        <w:rPr>
+          <w:b/>
+          <w:bCs/>
+        </w:rPr>
+        <w:t>Tableau</w:t>
+      </w:r>
+    </w:p>
+    <w:p>
+      <w:pPr>
+        <w:pStyle w:val="ListParagraph"/>
+        <w:ind w:left="2160"/>
+        <w:rPr>
+          <w:b/>
+          <w:bCs/>
+        </w:rPr>
+      </w:pPr>
     </w:p>
     <w:p/>
     <w:sectPr>

</xml_diff>

<commit_message>
Add GridSearch and implement own version for best model with params
</commit_message>
<xml_diff>
--- a/Report/Capstone Reporting.docx
+++ b/Report/Capstone Reporting.docx
@@ -2582,25 +2582,7 @@
           <w:szCs w:val="36"/>
         </w:rPr>
         <w:lastRenderedPageBreak/>
-        <w:t>Date: 12/</w:t>
-      </w:r>
-      <w:r>
-        <w:rPr>
-          <w:b/>
-          <w:bCs/>
-          <w:sz w:val="36"/>
-          <w:szCs w:val="36"/>
-        </w:rPr>
-        <w:t>9</w:t>
-      </w:r>
-      <w:r>
-        <w:rPr>
-          <w:b/>
-          <w:bCs/>
-          <w:sz w:val="36"/>
-          <w:szCs w:val="36"/>
-        </w:rPr>
-        <w:t>/21</w:t>
+        <w:t>Date: 12/9/21</w:t>
       </w:r>
     </w:p>
     <w:p>
@@ -2792,6 +2774,22 @@
           <w:bCs/>
         </w:rPr>
       </w:pPr>
+      <w:proofErr w:type="spellStart"/>
+      <w:r>
+        <w:rPr>
+          <w:b/>
+          <w:bCs/>
+        </w:rPr>
+        <w:t>Barplot</w:t>
+      </w:r>
+      <w:proofErr w:type="spellEnd"/>
+      <w:r>
+        <w:rPr>
+          <w:b/>
+          <w:bCs/>
+        </w:rPr>
+        <w:t xml:space="preserve"> and pie chart </w:t>
+      </w:r>
     </w:p>
     <w:p>
       <w:pPr>

</xml_diff>